<commit_message>
THE FINAL WORKING CODE
</commit_message>
<xml_diff>
--- a/MSD-FINAL-REPORT-2024.docx
+++ b/MSD-FINAL-REPORT-2024.docx
@@ -294,7 +294,15 @@
           <w:sz w:val="44"/>
           <w:szCs w:val="44"/>
         </w:rPr>
-        <w:t>Team 9</w:t>
+        <w:t xml:space="preserve">Team </w:t>
+      </w:r>
+      <w:r>
+        <w:rPr>
+          <w:rFonts w:ascii="Times New Roman" w:hAnsi="Times New Roman" w:cs="Times New Roman"/>
+          <w:sz w:val="44"/>
+          <w:szCs w:val="44"/>
+        </w:rPr>
+        <w:t>17</w:t>
       </w:r>
     </w:p>
     <w:p>
@@ -4290,9 +4298,9 @@
           <w:noProof/>
         </w:rPr>
         <w:drawing>
-          <wp:inline distT="0" distB="0" distL="0" distR="0" wp14:anchorId="56D30F9E" wp14:editId="058191EE">
-            <wp:extent cx="5136776" cy="2366645"/>
-            <wp:effectExtent l="0" t="0" r="6985" b="0"/>
+          <wp:inline distT="0" distB="0" distL="0" distR="0" wp14:anchorId="56D30F9E" wp14:editId="559D2140">
+            <wp:extent cx="5343181" cy="2599690"/>
+            <wp:effectExtent l="0" t="0" r="0" b="0"/>
             <wp:docPr id="814380874" name="Picture 6" descr="A screenshot of a computer&#10;&#10;Description automatically generated"/>
             <wp:cNvGraphicFramePr>
               <a:graphicFrameLocks xmlns:a="http://schemas.openxmlformats.org/drawingml/2006/main" noChangeAspect="1"/>
@@ -4322,7 +4330,7 @@
                   <pic:spPr bwMode="auto">
                     <a:xfrm>
                       <a:off x="0" y="0"/>
-                      <a:ext cx="5148178" cy="2371898"/>
+                      <a:ext cx="5365938" cy="2610762"/>
                     </a:xfrm>
                     <a:prstGeom prst="rect">
                       <a:avLst/>
@@ -4700,6 +4708,7 @@
         <w:rPr>
           <w:rFonts w:ascii="Times New Roman" w:hAnsi="Times New Roman" w:cs="Times New Roman"/>
         </w:rPr>
+        <w:lastRenderedPageBreak/>
         <w:t>SystemVerilog IEEE Standard 1800-2017</w:t>
       </w:r>
     </w:p>

</xml_diff>